<commit_message>
Day 7 - Day 3 to 6 전체단어 복습
</commit_message>
<xml_diff>
--- a/Word.docx
+++ b/Word.docx
@@ -8786,6 +8786,7 @@
               <w:rPr>
                 <w:lang w:val="es-ES"/>
               </w:rPr>
+              <w:lastRenderedPageBreak/>
               <w:t>Alegre</w:t>
             </w:r>
           </w:p>
@@ -8875,7 +8876,6 @@
               <w:rPr>
                 <w:lang w:val="es-ES"/>
               </w:rPr>
-              <w:lastRenderedPageBreak/>
               <w:t>Carta</w:t>
             </w:r>
           </w:p>
@@ -8994,7 +8994,6 @@
           <w:p>
             <w:pPr>
               <w:rPr>
-                <w:rFonts w:hint="eastAsia"/>
                 <w:lang w:val="es-ES"/>
               </w:rPr>
             </w:pPr>
@@ -9318,7 +9317,6 @@
           <w:p>
             <w:pPr>
               <w:rPr>
-                <w:rFonts w:hint="eastAsia"/>
                 <w:lang w:val="es-ES"/>
               </w:rPr>
             </w:pPr>
@@ -9945,7 +9943,6 @@
           <w:p>
             <w:pPr>
               <w:rPr>
-                <w:rFonts w:hint="eastAsia"/>
                 <w:lang w:val="es-ES"/>
               </w:rPr>
             </w:pPr>
@@ -10098,7 +10095,6 @@
           <w:p>
             <w:pPr>
               <w:rPr>
-                <w:rFonts w:hint="eastAsia"/>
                 <w:lang w:val="es-ES"/>
               </w:rPr>
             </w:pPr>
@@ -10608,600 +10604,430 @@
       <w:tr>
         <w:tc>
           <w:tcPr>
-            <w:tcW w:w="2254" w:type="dxa"/>
-          </w:tcPr>
-          <w:p>
-            <w:pPr>
-              <w:rPr>
-                <w:lang w:val="es-ES"/>
-              </w:rPr>
-            </w:pPr>
-          </w:p>
-        </w:tc>
-        <w:tc>
-          <w:tcPr>
-            <w:tcW w:w="2254" w:type="dxa"/>
-          </w:tcPr>
-          <w:p>
-            <w:pPr>
-              <w:rPr>
-                <w:lang w:val="es-ES"/>
-              </w:rPr>
-            </w:pPr>
-          </w:p>
-        </w:tc>
-        <w:tc>
-          <w:tcPr>
-            <w:tcW w:w="2254" w:type="dxa"/>
-          </w:tcPr>
-          <w:p>
-            <w:pPr>
-              <w:rPr>
-                <w:lang w:val="es-ES"/>
-              </w:rPr>
-            </w:pPr>
-          </w:p>
-        </w:tc>
-        <w:tc>
-          <w:tcPr>
-            <w:tcW w:w="2254" w:type="dxa"/>
-          </w:tcPr>
-          <w:p>
-            <w:pPr>
-              <w:rPr>
-                <w:lang w:val="es-ES"/>
-              </w:rPr>
-            </w:pPr>
-          </w:p>
-        </w:tc>
-      </w:tr>
-      <w:tr>
-        <w:tc>
-          <w:tcPr>
-            <w:tcW w:w="2254" w:type="dxa"/>
-          </w:tcPr>
-          <w:p>
-            <w:pPr>
-              <w:rPr>
-                <w:lang w:val="es-ES"/>
-              </w:rPr>
-            </w:pPr>
-          </w:p>
-        </w:tc>
-        <w:tc>
-          <w:tcPr>
-            <w:tcW w:w="2254" w:type="dxa"/>
-          </w:tcPr>
-          <w:p>
-            <w:pPr>
-              <w:rPr>
-                <w:lang w:val="es-ES"/>
-              </w:rPr>
-            </w:pPr>
-          </w:p>
-        </w:tc>
-        <w:tc>
-          <w:tcPr>
-            <w:tcW w:w="2254" w:type="dxa"/>
-          </w:tcPr>
-          <w:p>
-            <w:pPr>
-              <w:rPr>
-                <w:lang w:val="es-ES"/>
-              </w:rPr>
-            </w:pPr>
-          </w:p>
-        </w:tc>
-        <w:tc>
-          <w:tcPr>
-            <w:tcW w:w="2254" w:type="dxa"/>
-          </w:tcPr>
-          <w:p>
-            <w:pPr>
-              <w:rPr>
-                <w:lang w:val="es-ES"/>
-              </w:rPr>
-            </w:pPr>
-          </w:p>
-        </w:tc>
-      </w:tr>
-      <w:tr>
-        <w:tc>
-          <w:tcPr>
-            <w:tcW w:w="2254" w:type="dxa"/>
-          </w:tcPr>
-          <w:p>
-            <w:pPr>
-              <w:rPr>
-                <w:lang w:val="es-ES"/>
-              </w:rPr>
-            </w:pPr>
-          </w:p>
-        </w:tc>
-        <w:tc>
-          <w:tcPr>
-            <w:tcW w:w="2254" w:type="dxa"/>
-          </w:tcPr>
-          <w:p>
-            <w:pPr>
-              <w:rPr>
-                <w:lang w:val="es-ES"/>
-              </w:rPr>
-            </w:pPr>
-          </w:p>
-        </w:tc>
-        <w:tc>
-          <w:tcPr>
-            <w:tcW w:w="2254" w:type="dxa"/>
-          </w:tcPr>
-          <w:p>
-            <w:pPr>
-              <w:rPr>
-                <w:lang w:val="es-ES"/>
-              </w:rPr>
-            </w:pPr>
-          </w:p>
-        </w:tc>
-        <w:tc>
-          <w:tcPr>
-            <w:tcW w:w="2254" w:type="dxa"/>
-          </w:tcPr>
-          <w:p>
-            <w:pPr>
-              <w:rPr>
-                <w:lang w:val="es-ES"/>
-              </w:rPr>
-            </w:pPr>
-          </w:p>
-        </w:tc>
-      </w:tr>
-      <w:tr>
-        <w:tc>
-          <w:tcPr>
-            <w:tcW w:w="2254" w:type="dxa"/>
-          </w:tcPr>
-          <w:p>
-            <w:pPr>
-              <w:rPr>
-                <w:lang w:val="es-ES"/>
-              </w:rPr>
-            </w:pPr>
-          </w:p>
-        </w:tc>
-        <w:tc>
-          <w:tcPr>
-            <w:tcW w:w="2254" w:type="dxa"/>
-          </w:tcPr>
-          <w:p>
-            <w:pPr>
-              <w:rPr>
-                <w:lang w:val="es-ES"/>
-              </w:rPr>
-            </w:pPr>
-          </w:p>
-        </w:tc>
-        <w:tc>
-          <w:tcPr>
-            <w:tcW w:w="2254" w:type="dxa"/>
-          </w:tcPr>
-          <w:p>
-            <w:pPr>
-              <w:rPr>
-                <w:lang w:val="es-ES"/>
-              </w:rPr>
-            </w:pPr>
-          </w:p>
-        </w:tc>
-        <w:tc>
-          <w:tcPr>
-            <w:tcW w:w="2254" w:type="dxa"/>
-          </w:tcPr>
-          <w:p>
-            <w:pPr>
-              <w:rPr>
-                <w:lang w:val="es-ES"/>
-              </w:rPr>
-            </w:pPr>
-          </w:p>
-        </w:tc>
-      </w:tr>
-      <w:tr>
-        <w:tc>
-          <w:tcPr>
-            <w:tcW w:w="2254" w:type="dxa"/>
-          </w:tcPr>
-          <w:p>
-            <w:pPr>
-              <w:rPr>
-                <w:lang w:val="es-ES"/>
-              </w:rPr>
-            </w:pPr>
-          </w:p>
-        </w:tc>
-        <w:tc>
-          <w:tcPr>
-            <w:tcW w:w="2254" w:type="dxa"/>
-          </w:tcPr>
-          <w:p>
-            <w:pPr>
-              <w:rPr>
-                <w:lang w:val="es-ES"/>
-              </w:rPr>
-            </w:pPr>
-          </w:p>
-        </w:tc>
-        <w:tc>
-          <w:tcPr>
-            <w:tcW w:w="2254" w:type="dxa"/>
-          </w:tcPr>
-          <w:p>
-            <w:pPr>
-              <w:rPr>
-                <w:lang w:val="es-ES"/>
-              </w:rPr>
-            </w:pPr>
-          </w:p>
-        </w:tc>
-        <w:tc>
-          <w:tcPr>
-            <w:tcW w:w="2254" w:type="dxa"/>
-          </w:tcPr>
-          <w:p>
-            <w:pPr>
-              <w:rPr>
-                <w:lang w:val="es-ES"/>
-              </w:rPr>
-            </w:pPr>
-          </w:p>
-        </w:tc>
-      </w:tr>
-      <w:tr>
-        <w:tc>
-          <w:tcPr>
-            <w:tcW w:w="2254" w:type="dxa"/>
-          </w:tcPr>
-          <w:p>
-            <w:pPr>
-              <w:rPr>
-                <w:lang w:val="es-ES"/>
-              </w:rPr>
-            </w:pPr>
-          </w:p>
-        </w:tc>
-        <w:tc>
-          <w:tcPr>
-            <w:tcW w:w="2254" w:type="dxa"/>
-          </w:tcPr>
-          <w:p>
-            <w:pPr>
-              <w:rPr>
-                <w:lang w:val="es-ES"/>
-              </w:rPr>
-            </w:pPr>
-          </w:p>
-        </w:tc>
-        <w:tc>
-          <w:tcPr>
-            <w:tcW w:w="2254" w:type="dxa"/>
-          </w:tcPr>
-          <w:p>
-            <w:pPr>
-              <w:rPr>
-                <w:lang w:val="es-ES"/>
-              </w:rPr>
-            </w:pPr>
-          </w:p>
-        </w:tc>
-        <w:tc>
-          <w:tcPr>
-            <w:tcW w:w="2254" w:type="dxa"/>
-          </w:tcPr>
-          <w:p>
-            <w:pPr>
-              <w:rPr>
-                <w:lang w:val="es-ES"/>
-              </w:rPr>
-            </w:pPr>
-          </w:p>
-        </w:tc>
-      </w:tr>
-      <w:tr>
-        <w:tc>
-          <w:tcPr>
-            <w:tcW w:w="2254" w:type="dxa"/>
-          </w:tcPr>
-          <w:p>
-            <w:pPr>
-              <w:rPr>
-                <w:lang w:val="es-ES"/>
-              </w:rPr>
-            </w:pPr>
-          </w:p>
-        </w:tc>
-        <w:tc>
-          <w:tcPr>
-            <w:tcW w:w="2254" w:type="dxa"/>
-          </w:tcPr>
-          <w:p>
-            <w:pPr>
-              <w:rPr>
-                <w:lang w:val="es-ES"/>
-              </w:rPr>
-            </w:pPr>
-          </w:p>
-        </w:tc>
-        <w:tc>
-          <w:tcPr>
-            <w:tcW w:w="2254" w:type="dxa"/>
-          </w:tcPr>
-          <w:p>
-            <w:pPr>
-              <w:rPr>
-                <w:lang w:val="es-ES"/>
-              </w:rPr>
-            </w:pPr>
-          </w:p>
-        </w:tc>
-        <w:tc>
-          <w:tcPr>
-            <w:tcW w:w="2254" w:type="dxa"/>
-          </w:tcPr>
-          <w:p>
-            <w:pPr>
-              <w:rPr>
-                <w:lang w:val="es-ES"/>
-              </w:rPr>
-            </w:pPr>
-          </w:p>
-        </w:tc>
-      </w:tr>
-      <w:tr>
-        <w:tc>
-          <w:tcPr>
-            <w:tcW w:w="2254" w:type="dxa"/>
-          </w:tcPr>
-          <w:p>
-            <w:pPr>
-              <w:rPr>
-                <w:lang w:val="es-ES"/>
-              </w:rPr>
-            </w:pPr>
-          </w:p>
-        </w:tc>
-        <w:tc>
-          <w:tcPr>
-            <w:tcW w:w="2254" w:type="dxa"/>
-          </w:tcPr>
-          <w:p>
-            <w:pPr>
-              <w:rPr>
-                <w:lang w:val="es-ES"/>
-              </w:rPr>
-            </w:pPr>
-          </w:p>
-        </w:tc>
-        <w:tc>
-          <w:tcPr>
-            <w:tcW w:w="2254" w:type="dxa"/>
-          </w:tcPr>
-          <w:p>
-            <w:pPr>
-              <w:rPr>
-                <w:lang w:val="es-ES"/>
-              </w:rPr>
-            </w:pPr>
-          </w:p>
-        </w:tc>
-        <w:tc>
-          <w:tcPr>
-            <w:tcW w:w="2254" w:type="dxa"/>
-          </w:tcPr>
-          <w:p>
-            <w:pPr>
-              <w:rPr>
-                <w:lang w:val="es-ES"/>
-              </w:rPr>
-            </w:pPr>
-          </w:p>
-        </w:tc>
-      </w:tr>
-      <w:tr>
-        <w:tc>
-          <w:tcPr>
-            <w:tcW w:w="2254" w:type="dxa"/>
-          </w:tcPr>
-          <w:p>
-            <w:pPr>
-              <w:rPr>
-                <w:lang w:val="es-ES"/>
-              </w:rPr>
-            </w:pPr>
-          </w:p>
-        </w:tc>
-        <w:tc>
-          <w:tcPr>
-            <w:tcW w:w="2254" w:type="dxa"/>
-          </w:tcPr>
-          <w:p>
-            <w:pPr>
-              <w:rPr>
-                <w:lang w:val="es-ES"/>
-              </w:rPr>
-            </w:pPr>
-          </w:p>
-        </w:tc>
-        <w:tc>
-          <w:tcPr>
-            <w:tcW w:w="2254" w:type="dxa"/>
-          </w:tcPr>
-          <w:p>
-            <w:pPr>
-              <w:rPr>
-                <w:lang w:val="es-ES"/>
-              </w:rPr>
-            </w:pPr>
-          </w:p>
-        </w:tc>
-        <w:tc>
-          <w:tcPr>
-            <w:tcW w:w="2254" w:type="dxa"/>
-          </w:tcPr>
-          <w:p>
-            <w:pPr>
-              <w:rPr>
-                <w:lang w:val="es-ES"/>
-              </w:rPr>
-            </w:pPr>
-          </w:p>
-        </w:tc>
-      </w:tr>
-      <w:tr>
-        <w:tc>
-          <w:tcPr>
-            <w:tcW w:w="2254" w:type="dxa"/>
-          </w:tcPr>
-          <w:p>
-            <w:pPr>
-              <w:rPr>
-                <w:lang w:val="es-ES"/>
-              </w:rPr>
-            </w:pPr>
-          </w:p>
-        </w:tc>
-        <w:tc>
-          <w:tcPr>
-            <w:tcW w:w="2254" w:type="dxa"/>
-          </w:tcPr>
-          <w:p>
-            <w:pPr>
-              <w:rPr>
-                <w:lang w:val="es-ES"/>
-              </w:rPr>
-            </w:pPr>
-          </w:p>
-        </w:tc>
-        <w:tc>
-          <w:tcPr>
-            <w:tcW w:w="2254" w:type="dxa"/>
-          </w:tcPr>
-          <w:p>
-            <w:pPr>
-              <w:rPr>
-                <w:lang w:val="es-ES"/>
-              </w:rPr>
-            </w:pPr>
-          </w:p>
-        </w:tc>
-        <w:tc>
-          <w:tcPr>
-            <w:tcW w:w="2254" w:type="dxa"/>
-          </w:tcPr>
-          <w:p>
-            <w:pPr>
-              <w:rPr>
-                <w:lang w:val="es-ES"/>
-              </w:rPr>
-            </w:pPr>
-          </w:p>
-        </w:tc>
-      </w:tr>
-      <w:tr>
-        <w:tc>
-          <w:tcPr>
-            <w:tcW w:w="2254" w:type="dxa"/>
-          </w:tcPr>
-          <w:p>
-            <w:pPr>
-              <w:rPr>
-                <w:lang w:val="es-ES"/>
-              </w:rPr>
-            </w:pPr>
-          </w:p>
-        </w:tc>
-        <w:tc>
-          <w:tcPr>
-            <w:tcW w:w="2254" w:type="dxa"/>
-          </w:tcPr>
-          <w:p>
-            <w:pPr>
-              <w:rPr>
-                <w:lang w:val="es-ES"/>
-              </w:rPr>
-            </w:pPr>
-          </w:p>
-        </w:tc>
-        <w:tc>
-          <w:tcPr>
-            <w:tcW w:w="2254" w:type="dxa"/>
-          </w:tcPr>
-          <w:p>
-            <w:pPr>
-              <w:rPr>
-                <w:lang w:val="es-ES"/>
-              </w:rPr>
-            </w:pPr>
-          </w:p>
-        </w:tc>
-        <w:tc>
-          <w:tcPr>
-            <w:tcW w:w="2254" w:type="dxa"/>
-          </w:tcPr>
-          <w:p>
-            <w:pPr>
-              <w:rPr>
-                <w:lang w:val="es-ES"/>
-              </w:rPr>
-            </w:pPr>
-          </w:p>
-        </w:tc>
-      </w:tr>
-      <w:tr>
-        <w:tc>
-          <w:tcPr>
-            <w:tcW w:w="2254" w:type="dxa"/>
-          </w:tcPr>
-          <w:p>
-            <w:pPr>
-              <w:rPr>
-                <w:lang w:val="es-ES"/>
-              </w:rPr>
-            </w:pPr>
-          </w:p>
-        </w:tc>
-        <w:tc>
-          <w:tcPr>
-            <w:tcW w:w="2254" w:type="dxa"/>
-          </w:tcPr>
-          <w:p>
-            <w:pPr>
-              <w:rPr>
-                <w:lang w:val="es-ES"/>
-              </w:rPr>
-            </w:pPr>
-          </w:p>
-        </w:tc>
-        <w:tc>
-          <w:tcPr>
-            <w:tcW w:w="2254" w:type="dxa"/>
-          </w:tcPr>
-          <w:p>
-            <w:pPr>
-              <w:rPr>
-                <w:lang w:val="es-ES"/>
-              </w:rPr>
-            </w:pPr>
-          </w:p>
-        </w:tc>
-        <w:tc>
-          <w:tcPr>
-            <w:tcW w:w="2254" w:type="dxa"/>
-          </w:tcPr>
-          <w:p>
-            <w:pPr>
-              <w:rPr>
-                <w:lang w:val="es-ES"/>
-              </w:rPr>
-            </w:pPr>
+            <w:tcW w:w="9016" w:type="dxa"/>
+            <w:gridSpan w:val="4"/>
+          </w:tcPr>
+          <w:p>
+            <w:pPr>
+              <w:rPr>
+                <w:lang w:val="es-ES"/>
+              </w:rPr>
+            </w:pPr>
+            <w:r>
+              <w:rPr>
+                <w:rFonts w:hint="eastAsia"/>
+                <w:lang w:val="es-ES"/>
+              </w:rPr>
+              <w:t>D</w:t>
+            </w:r>
+            <w:r>
+              <w:rPr>
+                <w:lang w:val="es-ES"/>
+              </w:rPr>
+              <w:t xml:space="preserve">ay7 20200824 </w:t>
+            </w:r>
+            <w:r>
+              <w:rPr>
+                <w:rFonts w:hint="eastAsia"/>
+                <w:lang w:val="es-ES"/>
+              </w:rPr>
+              <w:t>스페인어 재시작을 위한 복습!</w:t>
+            </w:r>
+          </w:p>
+        </w:tc>
+      </w:tr>
+      <w:tr>
+        <w:trPr>
+          <w:trHeight w:val="3905"/>
+        </w:trPr>
+        <w:tc>
+          <w:tcPr>
+            <w:tcW w:w="9016" w:type="dxa"/>
+            <w:gridSpan w:val="4"/>
+          </w:tcPr>
+          <w:p>
+            <w:pPr>
+              <w:rPr>
+                <w:lang w:val="es-ES"/>
+              </w:rPr>
+            </w:pPr>
+            <w:r>
+              <w:rPr>
+                <w:noProof/>
+                <w:lang w:val="es-ES"/>
+              </w:rPr>
+              <w:drawing>
+                <wp:inline distT="0" distB="0" distL="0" distR="0" wp14:anchorId="5B9823EC" wp14:editId="62331B02">
+                  <wp:extent cx="1536586" cy="1152525"/>
+                  <wp:effectExtent l="0" t="0" r="6985" b="0"/>
+                  <wp:docPr id="1" name="그림 1"/>
+                  <wp:cNvGraphicFramePr>
+                    <a:graphicFrameLocks xmlns:a="http://schemas.openxmlformats.org/drawingml/2006/main" noChangeAspect="1"/>
+                  </wp:cNvGraphicFramePr>
+                  <a:graphic xmlns:a="http://schemas.openxmlformats.org/drawingml/2006/main">
+                    <a:graphicData uri="http://schemas.openxmlformats.org/drawingml/2006/picture">
+                      <pic:pic xmlns:pic="http://schemas.openxmlformats.org/drawingml/2006/picture">
+                        <pic:nvPicPr>
+                          <pic:cNvPr id="1" name="그림 1"/>
+                          <pic:cNvPicPr/>
+                        </pic:nvPicPr>
+                        <pic:blipFill>
+                          <a:blip r:embed="rId6" cstate="print">
+                            <a:extLst>
+                              <a:ext uri="{28A0092B-C50C-407E-A947-70E740481C1C}">
+                                <a14:useLocalDpi xmlns:a14="http://schemas.microsoft.com/office/drawing/2010/main" val="0"/>
+                              </a:ext>
+                            </a:extLst>
+                          </a:blip>
+                          <a:stretch>
+                            <a:fillRect/>
+                          </a:stretch>
+                        </pic:blipFill>
+                        <pic:spPr>
+                          <a:xfrm>
+                            <a:off x="0" y="0"/>
+                            <a:ext cx="1557492" cy="1168206"/>
+                          </a:xfrm>
+                          <a:prstGeom prst="rect">
+                            <a:avLst/>
+                          </a:prstGeom>
+                        </pic:spPr>
+                      </pic:pic>
+                    </a:graphicData>
+                  </a:graphic>
+                </wp:inline>
+              </w:drawing>
+            </w:r>
+            <w:r>
+              <w:rPr>
+                <w:noProof/>
+                <w:lang w:val="es-ES"/>
+              </w:rPr>
+              <w:drawing>
+                <wp:inline distT="0" distB="0" distL="0" distR="0" wp14:anchorId="09DCB214" wp14:editId="62BAC75F">
+                  <wp:extent cx="1536586" cy="1152525"/>
+                  <wp:effectExtent l="0" t="0" r="6985" b="0"/>
+                  <wp:docPr id="2" name="그림 2" descr="텍스트이(가) 표시된 사진&#10;&#10;자동 생성된 설명"/>
+                  <wp:cNvGraphicFramePr>
+                    <a:graphicFrameLocks xmlns:a="http://schemas.openxmlformats.org/drawingml/2006/main" noChangeAspect="1"/>
+                  </wp:cNvGraphicFramePr>
+                  <a:graphic xmlns:a="http://schemas.openxmlformats.org/drawingml/2006/main">
+                    <a:graphicData uri="http://schemas.openxmlformats.org/drawingml/2006/picture">
+                      <pic:pic xmlns:pic="http://schemas.openxmlformats.org/drawingml/2006/picture">
+                        <pic:nvPicPr>
+                          <pic:cNvPr id="2" name="그림 2" descr="텍스트이(가) 표시된 사진&#10;&#10;자동 생성된 설명"/>
+                          <pic:cNvPicPr/>
+                        </pic:nvPicPr>
+                        <pic:blipFill>
+                          <a:blip r:embed="rId7" cstate="print">
+                            <a:extLst>
+                              <a:ext uri="{28A0092B-C50C-407E-A947-70E740481C1C}">
+                                <a14:useLocalDpi xmlns:a14="http://schemas.microsoft.com/office/drawing/2010/main" val="0"/>
+                              </a:ext>
+                            </a:extLst>
+                          </a:blip>
+                          <a:stretch>
+                            <a:fillRect/>
+                          </a:stretch>
+                        </pic:blipFill>
+                        <pic:spPr>
+                          <a:xfrm>
+                            <a:off x="0" y="0"/>
+                            <a:ext cx="1544521" cy="1158476"/>
+                          </a:xfrm>
+                          <a:prstGeom prst="rect">
+                            <a:avLst/>
+                          </a:prstGeom>
+                        </pic:spPr>
+                      </pic:pic>
+                    </a:graphicData>
+                  </a:graphic>
+                </wp:inline>
+              </w:drawing>
+            </w:r>
+            <w:r>
+              <w:rPr>
+                <w:noProof/>
+                <w:lang w:val="es-ES"/>
+              </w:rPr>
+              <w:drawing>
+                <wp:inline distT="0" distB="0" distL="0" distR="0" wp14:anchorId="60A870F5" wp14:editId="05A89EBF">
+                  <wp:extent cx="1612782" cy="1209675"/>
+                  <wp:effectExtent l="0" t="0" r="6985" b="0"/>
+                  <wp:docPr id="3" name="그림 3" descr="텍스트이(가) 표시된 사진&#10;&#10;자동 생성된 설명"/>
+                  <wp:cNvGraphicFramePr>
+                    <a:graphicFrameLocks xmlns:a="http://schemas.openxmlformats.org/drawingml/2006/main" noChangeAspect="1"/>
+                  </wp:cNvGraphicFramePr>
+                  <a:graphic xmlns:a="http://schemas.openxmlformats.org/drawingml/2006/main">
+                    <a:graphicData uri="http://schemas.openxmlformats.org/drawingml/2006/picture">
+                      <pic:pic xmlns:pic="http://schemas.openxmlformats.org/drawingml/2006/picture">
+                        <pic:nvPicPr>
+                          <pic:cNvPr id="3" name="그림 3" descr="텍스트이(가) 표시된 사진&#10;&#10;자동 생성된 설명"/>
+                          <pic:cNvPicPr/>
+                        </pic:nvPicPr>
+                        <pic:blipFill>
+                          <a:blip r:embed="rId8" cstate="print">
+                            <a:extLst>
+                              <a:ext uri="{28A0092B-C50C-407E-A947-70E740481C1C}">
+                                <a14:useLocalDpi xmlns:a14="http://schemas.microsoft.com/office/drawing/2010/main" val="0"/>
+                              </a:ext>
+                            </a:extLst>
+                          </a:blip>
+                          <a:stretch>
+                            <a:fillRect/>
+                          </a:stretch>
+                        </pic:blipFill>
+                        <pic:spPr>
+                          <a:xfrm>
+                            <a:off x="0" y="0"/>
+                            <a:ext cx="1619753" cy="1214904"/>
+                          </a:xfrm>
+                          <a:prstGeom prst="rect">
+                            <a:avLst/>
+                          </a:prstGeom>
+                        </pic:spPr>
+                      </pic:pic>
+                    </a:graphicData>
+                  </a:graphic>
+                </wp:inline>
+              </w:drawing>
+            </w:r>
+            <w:r>
+              <w:rPr>
+                <w:noProof/>
+                <w:lang w:val="es-ES"/>
+              </w:rPr>
+              <w:drawing>
+                <wp:inline distT="0" distB="0" distL="0" distR="0" wp14:anchorId="3B5FF8D8" wp14:editId="5BD73A01">
+                  <wp:extent cx="1638179" cy="1228725"/>
+                  <wp:effectExtent l="0" t="0" r="635" b="0"/>
+                  <wp:docPr id="4" name="그림 4"/>
+                  <wp:cNvGraphicFramePr>
+                    <a:graphicFrameLocks xmlns:a="http://schemas.openxmlformats.org/drawingml/2006/main" noChangeAspect="1"/>
+                  </wp:cNvGraphicFramePr>
+                  <a:graphic xmlns:a="http://schemas.openxmlformats.org/drawingml/2006/main">
+                    <a:graphicData uri="http://schemas.openxmlformats.org/drawingml/2006/picture">
+                      <pic:pic xmlns:pic="http://schemas.openxmlformats.org/drawingml/2006/picture">
+                        <pic:nvPicPr>
+                          <pic:cNvPr id="4" name="그림 4"/>
+                          <pic:cNvPicPr/>
+                        </pic:nvPicPr>
+                        <pic:blipFill>
+                          <a:blip r:embed="rId9" cstate="print">
+                            <a:extLst>
+                              <a:ext uri="{28A0092B-C50C-407E-A947-70E740481C1C}">
+                                <a14:useLocalDpi xmlns:a14="http://schemas.microsoft.com/office/drawing/2010/main" val="0"/>
+                              </a:ext>
+                            </a:extLst>
+                          </a:blip>
+                          <a:stretch>
+                            <a:fillRect/>
+                          </a:stretch>
+                        </pic:blipFill>
+                        <pic:spPr>
+                          <a:xfrm>
+                            <a:off x="0" y="0"/>
+                            <a:ext cx="1648914" cy="1236777"/>
+                          </a:xfrm>
+                          <a:prstGeom prst="rect">
+                            <a:avLst/>
+                          </a:prstGeom>
+                        </pic:spPr>
+                      </pic:pic>
+                    </a:graphicData>
+                  </a:graphic>
+                </wp:inline>
+              </w:drawing>
+            </w:r>
+            <w:r>
+              <w:rPr>
+                <w:noProof/>
+                <w:lang w:val="es-ES"/>
+              </w:rPr>
+              <w:drawing>
+                <wp:inline distT="0" distB="0" distL="0" distR="0" wp14:anchorId="0E42E4CC" wp14:editId="60FCF50D">
+                  <wp:extent cx="1955656" cy="1466850"/>
+                  <wp:effectExtent l="0" t="0" r="6985" b="0"/>
+                  <wp:docPr id="5" name="그림 5" descr="텍스트이(가) 표시된 사진&#10;&#10;자동 생성된 설명"/>
+                  <wp:cNvGraphicFramePr>
+                    <a:graphicFrameLocks xmlns:a="http://schemas.openxmlformats.org/drawingml/2006/main" noChangeAspect="1"/>
+                  </wp:cNvGraphicFramePr>
+                  <a:graphic xmlns:a="http://schemas.openxmlformats.org/drawingml/2006/main">
+                    <a:graphicData uri="http://schemas.openxmlformats.org/drawingml/2006/picture">
+                      <pic:pic xmlns:pic="http://schemas.openxmlformats.org/drawingml/2006/picture">
+                        <pic:nvPicPr>
+                          <pic:cNvPr id="5" name="그림 5" descr="텍스트이(가) 표시된 사진&#10;&#10;자동 생성된 설명"/>
+                          <pic:cNvPicPr/>
+                        </pic:nvPicPr>
+                        <pic:blipFill>
+                          <a:blip r:embed="rId10" cstate="print">
+                            <a:extLst>
+                              <a:ext uri="{28A0092B-C50C-407E-A947-70E740481C1C}">
+                                <a14:useLocalDpi xmlns:a14="http://schemas.microsoft.com/office/drawing/2010/main" val="0"/>
+                              </a:ext>
+                            </a:extLst>
+                          </a:blip>
+                          <a:stretch>
+                            <a:fillRect/>
+                          </a:stretch>
+                        </pic:blipFill>
+                        <pic:spPr>
+                          <a:xfrm>
+                            <a:off x="0" y="0"/>
+                            <a:ext cx="1961394" cy="1471154"/>
+                          </a:xfrm>
+                          <a:prstGeom prst="rect">
+                            <a:avLst/>
+                          </a:prstGeom>
+                        </pic:spPr>
+                      </pic:pic>
+                    </a:graphicData>
+                  </a:graphic>
+                </wp:inline>
+              </w:drawing>
+            </w:r>
+            <w:r>
+              <w:rPr>
+                <w:noProof/>
+                <w:lang w:val="es-ES"/>
+              </w:rPr>
+              <w:drawing>
+                <wp:inline distT="0" distB="0" distL="0" distR="0" wp14:anchorId="61A69601" wp14:editId="6845C87F">
+                  <wp:extent cx="1841364" cy="1381125"/>
+                  <wp:effectExtent l="0" t="0" r="6985" b="0"/>
+                  <wp:docPr id="6" name="그림 6"/>
+                  <wp:cNvGraphicFramePr>
+                    <a:graphicFrameLocks xmlns:a="http://schemas.openxmlformats.org/drawingml/2006/main" noChangeAspect="1"/>
+                  </wp:cNvGraphicFramePr>
+                  <a:graphic xmlns:a="http://schemas.openxmlformats.org/drawingml/2006/main">
+                    <a:graphicData uri="http://schemas.openxmlformats.org/drawingml/2006/picture">
+                      <pic:pic xmlns:pic="http://schemas.openxmlformats.org/drawingml/2006/picture">
+                        <pic:nvPicPr>
+                          <pic:cNvPr id="6" name="그림 6"/>
+                          <pic:cNvPicPr/>
+                        </pic:nvPicPr>
+                        <pic:blipFill>
+                          <a:blip r:embed="rId11" cstate="print">
+                            <a:extLst>
+                              <a:ext uri="{28A0092B-C50C-407E-A947-70E740481C1C}">
+                                <a14:useLocalDpi xmlns:a14="http://schemas.microsoft.com/office/drawing/2010/main" val="0"/>
+                              </a:ext>
+                            </a:extLst>
+                          </a:blip>
+                          <a:stretch>
+                            <a:fillRect/>
+                          </a:stretch>
+                        </pic:blipFill>
+                        <pic:spPr>
+                          <a:xfrm>
+                            <a:off x="0" y="0"/>
+                            <a:ext cx="1845517" cy="1384240"/>
+                          </a:xfrm>
+                          <a:prstGeom prst="rect">
+                            <a:avLst/>
+                          </a:prstGeom>
+                        </pic:spPr>
+                      </pic:pic>
+                    </a:graphicData>
+                  </a:graphic>
+                </wp:inline>
+              </w:drawing>
+            </w:r>
+            <w:r>
+              <w:rPr>
+                <w:noProof/>
+                <w:lang w:val="es-ES"/>
+              </w:rPr>
+              <w:lastRenderedPageBreak/>
+              <w:drawing>
+                <wp:inline distT="0" distB="0" distL="0" distR="0" wp14:anchorId="1D3FB879" wp14:editId="3C57F4ED">
+                  <wp:extent cx="1739771" cy="1304925"/>
+                  <wp:effectExtent l="0" t="0" r="0" b="0"/>
+                  <wp:docPr id="7" name="그림 7"/>
+                  <wp:cNvGraphicFramePr>
+                    <a:graphicFrameLocks xmlns:a="http://schemas.openxmlformats.org/drawingml/2006/main" noChangeAspect="1"/>
+                  </wp:cNvGraphicFramePr>
+                  <a:graphic xmlns:a="http://schemas.openxmlformats.org/drawingml/2006/main">
+                    <a:graphicData uri="http://schemas.openxmlformats.org/drawingml/2006/picture">
+                      <pic:pic xmlns:pic="http://schemas.openxmlformats.org/drawingml/2006/picture">
+                        <pic:nvPicPr>
+                          <pic:cNvPr id="7" name="그림 7"/>
+                          <pic:cNvPicPr/>
+                        </pic:nvPicPr>
+                        <pic:blipFill>
+                          <a:blip r:embed="rId12" cstate="print">
+                            <a:extLst>
+                              <a:ext uri="{28A0092B-C50C-407E-A947-70E740481C1C}">
+                                <a14:useLocalDpi xmlns:a14="http://schemas.microsoft.com/office/drawing/2010/main" val="0"/>
+                              </a:ext>
+                            </a:extLst>
+                          </a:blip>
+                          <a:stretch>
+                            <a:fillRect/>
+                          </a:stretch>
+                        </pic:blipFill>
+                        <pic:spPr>
+                          <a:xfrm>
+                            <a:off x="0" y="0"/>
+                            <a:ext cx="1746704" cy="1310125"/>
+                          </a:xfrm>
+                          <a:prstGeom prst="rect">
+                            <a:avLst/>
+                          </a:prstGeom>
+                        </pic:spPr>
+                      </pic:pic>
+                    </a:graphicData>
+                  </a:graphic>
+                </wp:inline>
+              </w:drawing>
+            </w:r>
+            <w:r>
+              <w:rPr>
+                <w:noProof/>
+                <w:lang w:val="es-ES"/>
+              </w:rPr>
+              <w:drawing>
+                <wp:inline distT="0" distB="0" distL="0" distR="0" wp14:anchorId="37DF4C9F" wp14:editId="0F34FE06">
+                  <wp:extent cx="1701674" cy="1276350"/>
+                  <wp:effectExtent l="0" t="0" r="0" b="0"/>
+                  <wp:docPr id="8" name="그림 8"/>
+                  <wp:cNvGraphicFramePr>
+                    <a:graphicFrameLocks xmlns:a="http://schemas.openxmlformats.org/drawingml/2006/main" noChangeAspect="1"/>
+                  </wp:cNvGraphicFramePr>
+                  <a:graphic xmlns:a="http://schemas.openxmlformats.org/drawingml/2006/main">
+                    <a:graphicData uri="http://schemas.openxmlformats.org/drawingml/2006/picture">
+                      <pic:pic xmlns:pic="http://schemas.openxmlformats.org/drawingml/2006/picture">
+                        <pic:nvPicPr>
+                          <pic:cNvPr id="8" name="그림 8"/>
+                          <pic:cNvPicPr/>
+                        </pic:nvPicPr>
+                        <pic:blipFill>
+                          <a:blip r:embed="rId13" cstate="print">
+                            <a:extLst>
+                              <a:ext uri="{28A0092B-C50C-407E-A947-70E740481C1C}">
+                                <a14:useLocalDpi xmlns:a14="http://schemas.microsoft.com/office/drawing/2010/main" val="0"/>
+                              </a:ext>
+                            </a:extLst>
+                          </a:blip>
+                          <a:stretch>
+                            <a:fillRect/>
+                          </a:stretch>
+                        </pic:blipFill>
+                        <pic:spPr>
+                          <a:xfrm>
+                            <a:off x="0" y="0"/>
+                            <a:ext cx="1724101" cy="1293171"/>
+                          </a:xfrm>
+                          <a:prstGeom prst="rect">
+                            <a:avLst/>
+                          </a:prstGeom>
+                        </pic:spPr>
+                      </pic:pic>
+                    </a:graphicData>
+                  </a:graphic>
+                </wp:inline>
+              </w:drawing>
+            </w:r>
           </w:p>
         </w:tc>
       </w:tr>

</xml_diff>